<commit_message>
ES Modules In Node.js.
</commit_message>
<xml_diff>
--- a/ProShop.docx
+++ b/ProShop.docx
@@ -44,6 +44,26 @@
       </w:pPr>
       <w:r>
         <w:rPr>
+          <w:rFonts w:ascii="Segoe UI" w:hAnsi="Segoe UI" w:cs="Segoe UI"/>
+          <w:color w:val="24292E"/>
+          <w:sz w:val="23"/>
+          <w:szCs w:val="23"/>
+          <w:shd w:val="clear" w:color="auto" w:fill="FFFFFF"/>
+        </w:rPr>
+        <w:t>It's a e-Commerce platform with a full fledged like shopping card checkout system will integrate the PayPal API so we can pay with PayPal or credit or debit card. We'll have a product review and rating system. Customers will be able to view all their orders, will have an admin area where admin can manage users, products, order and so on.</w:t>
+      </w:r>
+    </w:p>
+    <w:p>
+      <w:pPr>
+        <w:rPr>
+          <w:color w:val="000000" w:themeColor="text1"/>
+          <w:sz w:val="24"/>
+          <w:szCs w:val="24"/>
+          <w:u w:val="single"/>
+        </w:rPr>
+      </w:pPr>
+      <w:r>
+        <w:rPr>
           <w:color w:val="000000" w:themeColor="text1"/>
           <w:sz w:val="24"/>
           <w:szCs w:val="24"/>
@@ -549,6 +569,7 @@
           <w:sz w:val="44"/>
           <w:szCs w:val="44"/>
         </w:rPr>
+        <w:lastRenderedPageBreak/>
         <w:tab/>
       </w:r>
       <w:r>
@@ -691,7 +712,6 @@
           <w:sz w:val="24"/>
           <w:szCs w:val="24"/>
         </w:rPr>
-        <w:lastRenderedPageBreak/>
         <w:t>PUT  :  /api/</w:t>
       </w:r>
       <w:r>
@@ -924,7 +944,15 @@
           <w:sz w:val="24"/>
           <w:szCs w:val="24"/>
         </w:rPr>
-        <w:t>Axios</w:t>
+        <w:t>a</w:t>
+      </w:r>
+      <w:r>
+        <w:rPr>
+          <w:color w:val="000000" w:themeColor="text1"/>
+          <w:sz w:val="24"/>
+          <w:szCs w:val="24"/>
+        </w:rPr>
+        <w:t>xios</w:t>
       </w:r>
     </w:p>
     <w:p>
@@ -947,7 +975,15 @@
           <w:sz w:val="24"/>
           <w:szCs w:val="24"/>
         </w:rPr>
-        <w:t>Concurrently  (npm i  –D Concurrently  )</w:t>
+        <w:t>c</w:t>
+      </w:r>
+      <w:r>
+        <w:rPr>
+          <w:color w:val="000000" w:themeColor="text1"/>
+          <w:sz w:val="24"/>
+          <w:szCs w:val="24"/>
+        </w:rPr>
+        <w:t>oncurrently  (npm i  –D Concurrently  )</w:t>
       </w:r>
     </w:p>
     <w:p>
@@ -970,7 +1006,15 @@
           <w:sz w:val="24"/>
           <w:szCs w:val="24"/>
         </w:rPr>
-        <w:t>Nodemom  (npm i  –D Nodemom  )</w:t>
+        <w:t>n</w:t>
+      </w:r>
+      <w:r>
+        <w:rPr>
+          <w:color w:val="000000" w:themeColor="text1"/>
+          <w:sz w:val="24"/>
+          <w:szCs w:val="24"/>
+        </w:rPr>
+        <w:t>odemom  (npm i  –D Nodemom  )</w:t>
       </w:r>
     </w:p>
     <w:p>
@@ -993,7 +1037,38 @@
           <w:sz w:val="24"/>
           <w:szCs w:val="24"/>
         </w:rPr>
-        <w:t>Experess</w:t>
+        <w:t>e</w:t>
+      </w:r>
+      <w:r>
+        <w:rPr>
+          <w:color w:val="000000" w:themeColor="text1"/>
+          <w:sz w:val="24"/>
+          <w:szCs w:val="24"/>
+        </w:rPr>
+        <w:t>xperess</w:t>
+      </w:r>
+    </w:p>
+    <w:p>
+      <w:pPr>
+        <w:pStyle w:val="ListParagraph"/>
+        <w:numPr>
+          <w:ilvl w:val="0"/>
+          <w:numId w:val="1"/>
+        </w:numPr>
+        <w:spacing w:line="240" w:lineRule="auto"/>
+        <w:rPr>
+          <w:color w:val="000000" w:themeColor="text1"/>
+          <w:sz w:val="24"/>
+          <w:szCs w:val="24"/>
+        </w:rPr>
+      </w:pPr>
+      <w:r>
+        <w:rPr>
+          <w:color w:val="000000" w:themeColor="text1"/>
+          <w:sz w:val="24"/>
+          <w:szCs w:val="24"/>
+        </w:rPr>
+        <w:t>dotenv</w:t>
       </w:r>
     </w:p>
     <w:p>
@@ -1371,6 +1446,19 @@
       <w:ind w:left="720"/>
       <w:contextualSpacing/>
     </w:pPr>
+  </w:style>
+  <w:style w:type="paragraph" w:customStyle="1" w:styleId="pinned-item-desc">
+    <w:name w:val="pinned-item-desc"/>
+    <w:basedOn w:val="Normal"/>
+    <w:rsid w:val="00AF1D3F"/>
+    <w:pPr>
+      <w:spacing w:before="100" w:beforeAutospacing="1" w:after="100" w:afterAutospacing="1" w:line="240" w:lineRule="auto"/>
+    </w:pPr>
+    <w:rPr>
+      <w:rFonts w:ascii="Times New Roman" w:eastAsia="Times New Roman" w:hAnsi="Times New Roman" w:cs="Times New Roman"/>
+      <w:sz w:val="24"/>
+      <w:szCs w:val="24"/>
+    </w:rPr>
   </w:style>
 </w:styles>
 </file>
@@ -1663,7 +1751,7 @@
 </file>
 
 <file path=customXml/itemProps1.xml><?xml version="1.0" encoding="utf-8"?>
-<ds:datastoreItem xmlns:ds="http://schemas.openxmlformats.org/officeDocument/2006/customXml" ds:itemID="{1C42C7DA-6D68-4304-9FBA-E2089A2C7E7E}">
+<ds:datastoreItem xmlns:ds="http://schemas.openxmlformats.org/officeDocument/2006/customXml" ds:itemID="{B26A1D4B-E890-4B40-A517-5AD6E0F960D0}">
   <ds:schemaRefs>
     <ds:schemaRef ds:uri="http://schemas.openxmlformats.org/officeDocument/2006/bibliography"/>
   </ds:schemaRefs>

</xml_diff>